<commit_message>
Updated resume with pdf version.
</commit_message>
<xml_diff>
--- a/Files/JosephRogers.docx
+++ b/Files/JosephRogers.docx
@@ -1,6 +1,6 @@
 
 <file path=word/document.xml><?xml version="1.0" encoding="utf-8"?>
-<w:document xmlns:wpc="http://schemas.microsoft.com/office/word/2010/wordprocessingCanvas" xmlns:cx="http://schemas.microsoft.com/office/drawing/2014/chartex" xmlns:cx1="http://schemas.microsoft.com/office/drawing/2015/9/8/chartex" xmlns:cx2="http://schemas.microsoft.com/office/drawing/2015/10/21/chartex" xmlns:mc="http://schemas.openxmlformats.org/markup-compatibility/2006" xmlns:o="urn:schemas-microsoft-com:office:office" xmlns:r="http://schemas.openxmlformats.org/officeDocument/2006/relationships" xmlns:m="http://schemas.openxmlformats.org/officeDocument/2006/math" xmlns:v="urn:schemas-microsoft-com:vml" xmlns:wp14="http://schemas.microsoft.com/office/word/2010/wordprocessingDrawing" xmlns:wp="http://schemas.openxmlformats.org/drawingml/2006/wordprocessingDrawing" xmlns:w10="urn:schemas-microsoft-com:office:word" xmlns:w="http://schemas.openxmlformats.org/wordprocessingml/2006/main" xmlns:w14="http://schemas.microsoft.com/office/word/2010/wordml" xmlns:w15="http://schemas.microsoft.com/office/word/2012/wordml" xmlns:w16se="http://schemas.microsoft.com/office/word/2015/wordml/symex" xmlns:wpg="http://schemas.microsoft.com/office/word/2010/wordprocessingGroup" xmlns:wpi="http://schemas.microsoft.com/office/word/2010/wordprocessingInk" xmlns:wne="http://schemas.microsoft.com/office/word/2006/wordml" xmlns:wps="http://schemas.microsoft.com/office/word/2010/wordprocessingShape" mc:Ignorable="w14 w15 w16se wp14">
+<w:document xmlns:wpc="http://schemas.microsoft.com/office/word/2010/wordprocessingCanvas" xmlns:cx="http://schemas.microsoft.com/office/drawing/2014/chartex" xmlns:cx1="http://schemas.microsoft.com/office/drawing/2015/9/8/chartex" xmlns:cx2="http://schemas.microsoft.com/office/drawing/2015/10/21/chartex" xmlns:cx3="http://schemas.microsoft.com/office/drawing/2016/5/9/chartex" xmlns:cx4="http://schemas.microsoft.com/office/drawing/2016/5/10/chartex" xmlns:cx5="http://schemas.microsoft.com/office/drawing/2016/5/11/chartex" xmlns:cx6="http://schemas.microsoft.com/office/drawing/2016/5/12/chartex" xmlns:cx7="http://schemas.microsoft.com/office/drawing/2016/5/13/chartex" xmlns:cx8="http://schemas.microsoft.com/office/drawing/2016/5/14/chartex" xmlns:mc="http://schemas.openxmlformats.org/markup-compatibility/2006" xmlns:o="urn:schemas-microsoft-com:office:office" xmlns:r="http://schemas.openxmlformats.org/officeDocument/2006/relationships" xmlns:m="http://schemas.openxmlformats.org/officeDocument/2006/math" xmlns:v="urn:schemas-microsoft-com:vml" xmlns:wp14="http://schemas.microsoft.com/office/word/2010/wordprocessingDrawing" xmlns:wp="http://schemas.openxmlformats.org/drawingml/2006/wordprocessingDrawing" xmlns:w10="urn:schemas-microsoft-com:office:word" xmlns:w="http://schemas.openxmlformats.org/wordprocessingml/2006/main" xmlns:w14="http://schemas.microsoft.com/office/word/2010/wordml" xmlns:w15="http://schemas.microsoft.com/office/word/2012/wordml" xmlns:w16se="http://schemas.microsoft.com/office/word/2015/wordml/symex" xmlns:wpg="http://schemas.microsoft.com/office/word/2010/wordprocessingGroup" xmlns:wpi="http://schemas.microsoft.com/office/word/2010/wordprocessingInk" xmlns:wne="http://schemas.microsoft.com/office/word/2006/wordml" xmlns:wps="http://schemas.microsoft.com/office/word/2010/wordprocessingShape" mc:Ignorable="w14 w15 w16se wp14">
   <w:body>
     <w:p>
       <w:pPr>
@@ -135,8 +135,6 @@
         </w:rPr>
         <w:t>josephdrogers23.github.io</w:t>
       </w:r>
-      <w:bookmarkStart w:id="0" w:name="_GoBack"/>
-      <w:bookmarkEnd w:id="0"/>
     </w:p>
     <w:p>
       <w:pPr>
@@ -325,7 +323,7 @@
           <w:b/>
           <w:sz w:val="20"/>
         </w:rPr>
-        <w:t>GPA 3.73</w:t>
+        <w:t>GPA 3.72</w:t>
       </w:r>
     </w:p>
     <w:p>
@@ -448,6 +446,7 @@
         </w:rPr>
         <w:t xml:space="preserve"> </w:t>
       </w:r>
+      <w:proofErr w:type="spellStart"/>
       <w:r>
         <w:rPr>
           <w:rFonts w:ascii="Segoe UI Semilight" w:hAnsi="Segoe UI Semilight" w:cs="Segoe UI Semilight"/>
@@ -455,6 +454,87 @@
         </w:rPr>
         <w:t>Git</w:t>
       </w:r>
+      <w:proofErr w:type="spellEnd"/>
+      <w:r>
+        <w:rPr>
+          <w:rFonts w:ascii="Segoe UI Semilight" w:hAnsi="Segoe UI Semilight" w:cs="Segoe UI Semilight"/>
+          <w:sz w:val="20"/>
+        </w:rPr>
+        <w:t xml:space="preserve"> </w:t>
+      </w:r>
+      <w:r>
+        <w:rPr>
+          <w:rFonts w:ascii="Segoe UI Semilight" w:hAnsi="Segoe UI Semilight" w:cs="Segoe UI Semilight"/>
+          <w:sz w:val="20"/>
+        </w:rPr>
+        <w:t>▪</w:t>
+      </w:r>
+      <w:r>
+        <w:rPr>
+          <w:rFonts w:ascii="Segoe UI Semilight" w:hAnsi="Segoe UI Semilight" w:cs="Segoe UI Semilight"/>
+          <w:sz w:val="20"/>
+        </w:rPr>
+        <w:t xml:space="preserve"> Visual Studio 2015</w:t>
+      </w:r>
+      <w:r>
+        <w:rPr>
+          <w:rFonts w:ascii="Segoe UI Semilight" w:hAnsi="Segoe UI Semilight" w:cs="Segoe UI Semilight"/>
+          <w:sz w:val="20"/>
+        </w:rPr>
+        <w:t xml:space="preserve">                                   </w:t>
+      </w:r>
+      <w:r>
+        <w:rPr>
+          <w:rFonts w:ascii="Segoe UI Semilight" w:hAnsi="Segoe UI Semilight" w:cs="Segoe UI Semilight"/>
+          <w:sz w:val="20"/>
+        </w:rPr>
+        <w:tab/>
+      </w:r>
+      <w:r>
+        <w:rPr>
+          <w:rFonts w:ascii="Segoe UI Semilight" w:hAnsi="Segoe UI Semilight" w:cs="Segoe UI Semilight"/>
+          <w:sz w:val="20"/>
+        </w:rPr>
+        <w:tab/>
+        <w:t xml:space="preserve">  </w:t>
+      </w:r>
+      <w:r>
+        <w:rPr>
+          <w:rFonts w:ascii="Segoe UI Semilight" w:hAnsi="Segoe UI Semilight" w:cs="Segoe UI Semilight"/>
+          <w:b/>
+          <w:sz w:val="20"/>
+        </w:rPr>
+        <w:t>Familiar With</w:t>
+      </w:r>
+      <w:r>
+        <w:rPr>
+          <w:rFonts w:ascii="Segoe UI Semilight" w:hAnsi="Segoe UI Semilight" w:cs="Segoe UI Semilight"/>
+          <w:b/>
+          <w:sz w:val="20"/>
+        </w:rPr>
+        <w:t>:</w:t>
+      </w:r>
+      <w:r>
+        <w:rPr>
+          <w:rFonts w:ascii="Segoe UI Semilight" w:hAnsi="Segoe UI Semilight" w:cs="Segoe UI Semilight"/>
+          <w:sz w:val="20"/>
+        </w:rPr>
+        <w:t xml:space="preserve"> JavaS</w:t>
+      </w:r>
+      <w:r>
+        <w:rPr>
+          <w:rFonts w:ascii="Segoe UI Semilight" w:hAnsi="Segoe UI Semilight" w:cs="Segoe UI Semilight"/>
+          <w:sz w:val="20"/>
+        </w:rPr>
+        <w:t>cript</w:t>
+      </w:r>
+      <w:r>
+        <w:rPr>
+          <w:rFonts w:ascii="Segoe UI Semilight" w:hAnsi="Segoe UI Semilight" w:cs="Segoe UI Semilight"/>
+          <w:sz w:val="20"/>
+        </w:rPr>
+        <w:t>/jQuery</w:t>
+      </w:r>
       <w:r>
         <w:rPr>
           <w:rFonts w:ascii="Segoe UI Semilight" w:hAnsi="Segoe UI Semilight" w:cs="Segoe UI Semilight"/>
@@ -467,7 +547,7 @@
           <w:rFonts w:ascii="Segoe UI Semilight" w:hAnsi="Segoe UI Semilight" w:cs="Segoe UI Semilight"/>
           <w:sz w:val="20"/>
         </w:rPr>
-        <w:t xml:space="preserve"> MIPS Assembly</w:t>
+        <w:t xml:space="preserve"> Microsoft Office Suite</w:t>
       </w:r>
       <w:r>
         <w:rPr>
@@ -481,78 +561,6 @@
           <w:rFonts w:ascii="Segoe UI Semilight" w:hAnsi="Segoe UI Semilight" w:cs="Segoe UI Semilight"/>
           <w:sz w:val="20"/>
         </w:rPr>
-        <w:t xml:space="preserve"> Visual Studio 2015</w:t>
-      </w:r>
-      <w:r>
-        <w:rPr>
-          <w:rFonts w:ascii="Segoe UI Semilight" w:hAnsi="Segoe UI Semilight" w:cs="Segoe UI Semilight"/>
-          <w:sz w:val="20"/>
-        </w:rPr>
-        <w:t xml:space="preserve">                                   </w:t>
-      </w:r>
-      <w:r>
-        <w:rPr>
-          <w:rFonts w:ascii="Segoe UI Semilight" w:hAnsi="Segoe UI Semilight" w:cs="Segoe UI Semilight"/>
-          <w:b/>
-          <w:sz w:val="20"/>
-        </w:rPr>
-        <w:t>Familiar With</w:t>
-      </w:r>
-      <w:r>
-        <w:rPr>
-          <w:rFonts w:ascii="Segoe UI Semilight" w:hAnsi="Segoe UI Semilight" w:cs="Segoe UI Semilight"/>
-          <w:b/>
-          <w:sz w:val="20"/>
-        </w:rPr>
-        <w:t>:</w:t>
-      </w:r>
-      <w:r>
-        <w:rPr>
-          <w:rFonts w:ascii="Segoe UI Semilight" w:hAnsi="Segoe UI Semilight" w:cs="Segoe UI Semilight"/>
-          <w:sz w:val="20"/>
-        </w:rPr>
-        <w:t xml:space="preserve"> JavaS</w:t>
-      </w:r>
-      <w:r>
-        <w:rPr>
-          <w:rFonts w:ascii="Segoe UI Semilight" w:hAnsi="Segoe UI Semilight" w:cs="Segoe UI Semilight"/>
-          <w:sz w:val="20"/>
-        </w:rPr>
-        <w:t>cript</w:t>
-      </w:r>
-      <w:r>
-        <w:rPr>
-          <w:rFonts w:ascii="Segoe UI Semilight" w:hAnsi="Segoe UI Semilight" w:cs="Segoe UI Semilight"/>
-          <w:sz w:val="20"/>
-        </w:rPr>
-        <w:t>/jQuery</w:t>
-      </w:r>
-      <w:r>
-        <w:rPr>
-          <w:rFonts w:ascii="Segoe UI Semilight" w:hAnsi="Segoe UI Semilight" w:cs="Segoe UI Semilight"/>
-          <w:sz w:val="20"/>
-        </w:rPr>
-        <w:t xml:space="preserve"> ▪</w:t>
-      </w:r>
-      <w:r>
-        <w:rPr>
-          <w:rFonts w:ascii="Segoe UI Semilight" w:hAnsi="Segoe UI Semilight" w:cs="Segoe UI Semilight"/>
-          <w:sz w:val="20"/>
-        </w:rPr>
-        <w:t xml:space="preserve"> Microsoft Office Suite</w:t>
-      </w:r>
-      <w:r>
-        <w:rPr>
-          <w:rFonts w:ascii="Segoe UI Semilight" w:hAnsi="Segoe UI Semilight" w:cs="Segoe UI Semilight"/>
-          <w:sz w:val="20"/>
-        </w:rPr>
-        <w:t xml:space="preserve"> ▪</w:t>
-      </w:r>
-      <w:r>
-        <w:rPr>
-          <w:rFonts w:ascii="Segoe UI Semilight" w:hAnsi="Segoe UI Semilight" w:cs="Segoe UI Semilight"/>
-          <w:sz w:val="20"/>
-        </w:rPr>
         <w:t xml:space="preserve"> Full Stack Web Development</w:t>
       </w:r>
       <w:r>
@@ -561,6 +569,13 @@
           <w:sz w:val="20"/>
         </w:rPr>
         <w:t xml:space="preserve"> (ASP.NET &amp; Flask)</w:t>
+      </w:r>
+      <w:r>
+        <w:rPr>
+          <w:rFonts w:ascii="Segoe UI Semilight" w:hAnsi="Segoe UI Semilight" w:cs="Segoe UI Semilight"/>
+          <w:sz w:val="20"/>
+        </w:rPr>
+        <w:t xml:space="preserve"> ▪ MIPS Assembly</w:t>
       </w:r>
     </w:p>
     <w:p>
@@ -604,7 +619,23 @@
           <w:rFonts w:ascii="Segoe UI Semilight" w:hAnsi="Segoe UI Semilight" w:cs="Segoe UI Semilight"/>
           <w:sz w:val="20"/>
         </w:rPr>
-        <w:t>Global Supplier for Vitrium Systems</w:t>
+        <w:t xml:space="preserve">Global Supplier for </w:t>
+      </w:r>
+      <w:proofErr w:type="spellStart"/>
+      <w:r>
+        <w:rPr>
+          <w:rFonts w:ascii="Segoe UI Semilight" w:hAnsi="Segoe UI Semilight" w:cs="Segoe UI Semilight"/>
+          <w:sz w:val="20"/>
+        </w:rPr>
+        <w:t>Vitrium</w:t>
+      </w:r>
+      <w:proofErr w:type="spellEnd"/>
+      <w:r>
+        <w:rPr>
+          <w:rFonts w:ascii="Segoe UI Semilight" w:hAnsi="Segoe UI Semilight" w:cs="Segoe UI Semilight"/>
+          <w:sz w:val="20"/>
+        </w:rPr>
+        <w:t xml:space="preserve"> Systems</w:t>
       </w:r>
       <w:r>
         <w:rPr>
@@ -755,8 +786,17 @@
           <w:rFonts w:ascii="Segoe UI Semilight" w:hAnsi="Segoe UI Semilight" w:cs="Segoe UI Semilight"/>
           <w:sz w:val="20"/>
         </w:rPr>
-        <w:t xml:space="preserve"> by Vitrium</w:t>
-      </w:r>
+        <w:t xml:space="preserve"> by </w:t>
+      </w:r>
+      <w:proofErr w:type="spellStart"/>
+      <w:r>
+        <w:rPr>
+          <w:rFonts w:ascii="Segoe UI Semilight" w:hAnsi="Segoe UI Semilight" w:cs="Segoe UI Semilight"/>
+          <w:sz w:val="20"/>
+        </w:rPr>
+        <w:t>Vitrium</w:t>
+      </w:r>
+      <w:proofErr w:type="spellEnd"/>
     </w:p>
     <w:p>
       <w:pPr>
@@ -970,7 +1010,23 @@
           <w:rFonts w:ascii="Segoe UI Semilight" w:hAnsi="Segoe UI Semilight" w:cs="Segoe UI Semilight"/>
           <w:sz w:val="20"/>
         </w:rPr>
-        <w:t>Designed experiment using PsychoPy software in Python language</w:t>
+        <w:t xml:space="preserve">Designed experiment using </w:t>
+      </w:r>
+      <w:proofErr w:type="spellStart"/>
+      <w:r>
+        <w:rPr>
+          <w:rFonts w:ascii="Segoe UI Semilight" w:hAnsi="Segoe UI Semilight" w:cs="Segoe UI Semilight"/>
+          <w:sz w:val="20"/>
+        </w:rPr>
+        <w:t>PsychoPy</w:t>
+      </w:r>
+      <w:proofErr w:type="spellEnd"/>
+      <w:r>
+        <w:rPr>
+          <w:rFonts w:ascii="Segoe UI Semilight" w:hAnsi="Segoe UI Semilight" w:cs="Segoe UI Semilight"/>
+          <w:sz w:val="20"/>
+        </w:rPr>
+        <w:t xml:space="preserve"> software in Python language</w:t>
       </w:r>
     </w:p>
     <w:p>
@@ -1391,7 +1447,21 @@
           <w:rFonts w:ascii="Segoe UI Semilight" w:hAnsi="Segoe UI Semilight" w:cs="Segoe UI Semilight"/>
           <w:sz w:val="20"/>
         </w:rPr>
-        <w:t>Fall 2014-Spring 2016</w:t>
+        <w:t>Fall 2014-Fall</w:t>
+      </w:r>
+      <w:r>
+        <w:rPr>
+          <w:rFonts w:ascii="Segoe UI Semilight" w:hAnsi="Segoe UI Semilight" w:cs="Segoe UI Semilight"/>
+          <w:sz w:val="20"/>
+        </w:rPr>
+        <w:t xml:space="preserve"> 2016</w:t>
+      </w:r>
+      <w:r>
+        <w:rPr>
+          <w:rFonts w:ascii="Segoe UI Semilight" w:hAnsi="Segoe UI Semilight" w:cs="Segoe UI Semilight"/>
+          <w:sz w:val="20"/>
+        </w:rPr>
+        <w:t xml:space="preserve">    </w:t>
       </w:r>
       <w:r>
         <w:rPr>
@@ -1562,7 +1632,25 @@
           <w:b/>
           <w:sz w:val="20"/>
         </w:rPr>
-        <w:t>Phi Eta Sigma Honors Society</w:t>
+        <w:t xml:space="preserve">Phi </w:t>
+      </w:r>
+      <w:proofErr w:type="spellStart"/>
+      <w:r>
+        <w:rPr>
+          <w:rFonts w:ascii="Segoe UI Semilight" w:hAnsi="Segoe UI Semilight" w:cs="Segoe UI Semilight"/>
+          <w:b/>
+          <w:sz w:val="20"/>
+        </w:rPr>
+        <w:t>Eta</w:t>
+      </w:r>
+      <w:proofErr w:type="spellEnd"/>
+      <w:r>
+        <w:rPr>
+          <w:rFonts w:ascii="Segoe UI Semilight" w:hAnsi="Segoe UI Semilight" w:cs="Segoe UI Semilight"/>
+          <w:b/>
+          <w:sz w:val="20"/>
+        </w:rPr>
+        <w:t xml:space="preserve"> Sigma Honors Society</w:t>
       </w:r>
       <w:r>
         <w:rPr>
@@ -1922,9 +2010,64 @@
       <w:r>
         <w:rPr>
           <w:rFonts w:ascii="Segoe UI Semilight" w:hAnsi="Segoe UI Semilight" w:cs="Segoe UI Semilight"/>
-          <w:sz w:val="20"/>
-        </w:rPr>
-        <w:t xml:space="preserve">                                </w:t>
+          <w:i/>
+          <w:sz w:val="20"/>
+        </w:rPr>
+        <w:t xml:space="preserve"> </w:t>
+      </w:r>
+      <w:proofErr w:type="spellStart"/>
+      <w:r>
+        <w:rPr>
+          <w:rFonts w:ascii="Segoe UI Semilight" w:hAnsi="Segoe UI Semilight" w:cs="Segoe UI Semilight"/>
+          <w:i/>
+          <w:sz w:val="20"/>
+        </w:rPr>
+        <w:t>EngagePitt</w:t>
+      </w:r>
+      <w:proofErr w:type="spellEnd"/>
+      <w:r>
+        <w:rPr>
+          <w:rFonts w:ascii="Segoe UI Semilight" w:hAnsi="Segoe UI Semilight" w:cs="Segoe UI Semilight"/>
+          <w:i/>
+          <w:sz w:val="20"/>
+        </w:rPr>
+        <w:t xml:space="preserve"> Fundraising Campaign – Project Leader</w:t>
+      </w:r>
+      <w:r>
+        <w:rPr>
+          <w:rFonts w:ascii="Segoe UI Semilight" w:hAnsi="Segoe UI Semilight" w:cs="Segoe UI Semilight"/>
+          <w:sz w:val="20"/>
+        </w:rPr>
+        <w:t xml:space="preserve">                                                                     January 2017-April 2017 </w:t>
+      </w:r>
+      <w:bookmarkStart w:id="0" w:name="_GoBack"/>
+      <w:bookmarkEnd w:id="0"/>
+      <w:r>
+        <w:rPr>
+          <w:rFonts w:ascii="Segoe UI Semilight" w:hAnsi="Segoe UI Semilight" w:cs="Segoe UI Semilight"/>
+          <w:sz w:val="20"/>
+        </w:rPr>
+        <w:t xml:space="preserve">  </w:t>
+      </w:r>
+    </w:p>
+    <w:p>
+      <w:pPr>
+        <w:tabs>
+          <w:tab w:val="left" w:pos="8640"/>
+        </w:tabs>
+        <w:spacing w:line="240" w:lineRule="auto"/>
+        <w:ind w:right="720"/>
+        <w:rPr>
+          <w:rFonts w:ascii="Segoe UI Semilight" w:hAnsi="Segoe UI Semilight" w:cs="Segoe UI Semilight"/>
+          <w:sz w:val="20"/>
+        </w:rPr>
+      </w:pPr>
+      <w:r>
+        <w:rPr>
+          <w:rFonts w:ascii="Segoe UI Semilight" w:hAnsi="Segoe UI Semilight" w:cs="Segoe UI Semilight"/>
+          <w:sz w:val="20"/>
+        </w:rPr>
+        <w:t xml:space="preserve">           </w:t>
       </w:r>
       <w:r>
         <w:rPr>
@@ -1946,7 +2089,7 @@
 </file>
 
 <file path=word/numbering.xml><?xml version="1.0" encoding="utf-8"?>
-<w:numbering xmlns:wpc="http://schemas.microsoft.com/office/word/2010/wordprocessingCanvas" xmlns:cx="http://schemas.microsoft.com/office/drawing/2014/chartex" xmlns:cx1="http://schemas.microsoft.com/office/drawing/2015/9/8/chartex" xmlns:cx2="http://schemas.microsoft.com/office/drawing/2015/10/21/chartex" xmlns:mc="http://schemas.openxmlformats.org/markup-compatibility/2006" xmlns:o="urn:schemas-microsoft-com:office:office" xmlns:r="http://schemas.openxmlformats.org/officeDocument/2006/relationships" xmlns:m="http://schemas.openxmlformats.org/officeDocument/2006/math" xmlns:v="urn:schemas-microsoft-com:vml" xmlns:wp14="http://schemas.microsoft.com/office/word/2010/wordprocessingDrawing" xmlns:wp="http://schemas.openxmlformats.org/drawingml/2006/wordprocessingDrawing" xmlns:w10="urn:schemas-microsoft-com:office:word" xmlns:w="http://schemas.openxmlformats.org/wordprocessingml/2006/main" xmlns:w14="http://schemas.microsoft.com/office/word/2010/wordml" xmlns:w15="http://schemas.microsoft.com/office/word/2012/wordml" xmlns:w16se="http://schemas.microsoft.com/office/word/2015/wordml/symex" xmlns:wpg="http://schemas.microsoft.com/office/word/2010/wordprocessingGroup" xmlns:wpi="http://schemas.microsoft.com/office/word/2010/wordprocessingInk" xmlns:wne="http://schemas.microsoft.com/office/word/2006/wordml" xmlns:wps="http://schemas.microsoft.com/office/word/2010/wordprocessingShape" mc:Ignorable="w14 w15 w16se wp14">
+<w:numbering xmlns:wpc="http://schemas.microsoft.com/office/word/2010/wordprocessingCanvas" xmlns:cx="http://schemas.microsoft.com/office/drawing/2014/chartex" xmlns:cx1="http://schemas.microsoft.com/office/drawing/2015/9/8/chartex" xmlns:cx2="http://schemas.microsoft.com/office/drawing/2015/10/21/chartex" xmlns:cx3="http://schemas.microsoft.com/office/drawing/2016/5/9/chartex" xmlns:cx4="http://schemas.microsoft.com/office/drawing/2016/5/10/chartex" xmlns:cx5="http://schemas.microsoft.com/office/drawing/2016/5/11/chartex" xmlns:cx6="http://schemas.microsoft.com/office/drawing/2016/5/12/chartex" xmlns:cx7="http://schemas.microsoft.com/office/drawing/2016/5/13/chartex" xmlns:cx8="http://schemas.microsoft.com/office/drawing/2016/5/14/chartex" xmlns:mc="http://schemas.openxmlformats.org/markup-compatibility/2006" xmlns:o="urn:schemas-microsoft-com:office:office" xmlns:r="http://schemas.openxmlformats.org/officeDocument/2006/relationships" xmlns:m="http://schemas.openxmlformats.org/officeDocument/2006/math" xmlns:v="urn:schemas-microsoft-com:vml" xmlns:wp14="http://schemas.microsoft.com/office/word/2010/wordprocessingDrawing" xmlns:wp="http://schemas.openxmlformats.org/drawingml/2006/wordprocessingDrawing" xmlns:w10="urn:schemas-microsoft-com:office:word" xmlns:w="http://schemas.openxmlformats.org/wordprocessingml/2006/main" xmlns:w14="http://schemas.microsoft.com/office/word/2010/wordml" xmlns:w15="http://schemas.microsoft.com/office/word/2012/wordml" xmlns:w16se="http://schemas.microsoft.com/office/word/2015/wordml/symex" xmlns:wpg="http://schemas.microsoft.com/office/word/2010/wordprocessingGroup" xmlns:wpi="http://schemas.microsoft.com/office/word/2010/wordprocessingInk" xmlns:wne="http://schemas.microsoft.com/office/word/2006/wordml" xmlns:wps="http://schemas.microsoft.com/office/word/2010/wordprocessingShape" mc:Ignorable="w14 w15 w16se wp14">
   <w:abstractNum w:abstractNumId="0" w15:restartNumberingAfterBreak="0">
     <w:nsid w:val="135F470C"/>
     <w:multiLevelType w:val="hybridMultilevel"/>
@@ -3707,7 +3850,7 @@
       </w:pPr>
     </w:pPrDefault>
   </w:docDefaults>
-  <w:latentStyles w:defLockedState="0" w:defUIPriority="99" w:defSemiHidden="0" w:defUnhideWhenUsed="0" w:defQFormat="0" w:count="373">
+  <w:latentStyles w:defLockedState="0" w:defUIPriority="99" w:defSemiHidden="0" w:defUnhideWhenUsed="0" w:defQFormat="0" w:count="374">
     <w:lsdException w:name="Normal" w:uiPriority="0" w:qFormat="1"/>
     <w:lsdException w:name="heading 1" w:uiPriority="9" w:qFormat="1"/>
     <w:lsdException w:name="heading 2" w:semiHidden="1" w:uiPriority="9" w:unhideWhenUsed="1" w:qFormat="1"/>
@@ -4081,6 +4224,7 @@
     <w:lsdException w:name="List Table 7 Colorful Accent 6" w:uiPriority="52"/>
     <w:lsdException w:name="Mention" w:semiHidden="1" w:unhideWhenUsed="1"/>
     <w:lsdException w:name="Smart Hyperlink" w:semiHidden="1" w:unhideWhenUsed="1"/>
+    <w:lsdException w:name="Hashtag" w:semiHidden="1" w:unhideWhenUsed="1"/>
   </w:latentStyles>
   <w:style w:type="paragraph" w:default="1" w:styleId="Normal">
     <w:name w:val="Normal"/>
@@ -4434,7 +4578,7 @@
 </file>
 
 <file path=customXml/itemProps1.xml><?xml version="1.0" encoding="utf-8"?>
-<ds:datastoreItem xmlns:ds="http://schemas.openxmlformats.org/officeDocument/2006/customXml" ds:itemID="{B382B422-F138-406A-B7D1-8289F311301C}">
+<ds:datastoreItem xmlns:ds="http://schemas.openxmlformats.org/officeDocument/2006/customXml" ds:itemID="{1AA04FA7-7FAD-446A-B904-F68D21F02461}">
   <ds:schemaRefs>
     <ds:schemaRef ds:uri="http://schemas.openxmlformats.org/officeDocument/2006/bibliography"/>
   </ds:schemaRefs>

</xml_diff>